<commit_message>
Create Ticket use case is added
</commit_message>
<xml_diff>
--- a/Documents/Create Contact.docx
+++ b/Documents/Create Contact.docx
@@ -52,6 +52,8 @@
                 <w:lang w:val="en-GB"/>
               </w:rPr>
             </w:pPr>
+            <w:bookmarkStart w:id="0" w:name="OLE_LINK1"/>
+            <w:bookmarkStart w:id="1" w:name="OLE_LINK2"/>
             <w:r>
               <w:rPr>
                 <w:rFonts w:ascii="Verdana" w:hAnsi="Verdana"/>
@@ -843,7 +845,37 @@
                 <w:szCs w:val="18"/>
                 <w:lang w:val="en-GB"/>
               </w:rPr>
-              <w:t>Name, EmailId, Mobile1, City, Mobile2, Source, ContactType</w:t>
+              <w:t xml:space="preserve">Name, </w:t>
+            </w:r>
+            <w:proofErr w:type="spellStart"/>
+            <w:r>
+              <w:rPr>
+                <w:rFonts w:ascii="Verdana" w:hAnsi="Verdana"/>
+                <w:sz w:val="18"/>
+                <w:szCs w:val="18"/>
+                <w:lang w:val="en-GB"/>
+              </w:rPr>
+              <w:t>EmailId</w:t>
+            </w:r>
+            <w:proofErr w:type="spellEnd"/>
+            <w:r>
+              <w:rPr>
+                <w:rFonts w:ascii="Verdana" w:hAnsi="Verdana"/>
+                <w:sz w:val="18"/>
+                <w:szCs w:val="18"/>
+                <w:lang w:val="en-GB"/>
+              </w:rPr>
+              <w:t xml:space="preserve">, Mobile1, City, Mobile2, Source, </w:t>
+            </w:r>
+            <w:proofErr w:type="spellStart"/>
+            <w:r>
+              <w:rPr>
+                <w:rFonts w:ascii="Verdana" w:hAnsi="Verdana"/>
+                <w:sz w:val="18"/>
+                <w:szCs w:val="18"/>
+                <w:lang w:val="en-GB"/>
+              </w:rPr>
+              <w:t>ContactType</w:t>
             </w:r>
             <w:r>
               <w:rPr>
@@ -854,6 +886,7 @@
               </w:rPr>
               <w:t>,Note</w:t>
             </w:r>
+            <w:proofErr w:type="spellEnd"/>
             <w:r>
               <w:rPr>
                 <w:rFonts w:ascii="Verdana" w:hAnsi="Verdana"/>
@@ -870,8 +903,19 @@
                 <w:szCs w:val="18"/>
                 <w:lang w:val="en-GB"/>
               </w:rPr>
-              <w:t>, ReferenceBy</w:t>
-            </w:r>
+              <w:t xml:space="preserve">, </w:t>
+            </w:r>
+            <w:proofErr w:type="spellStart"/>
+            <w:r>
+              <w:rPr>
+                <w:rFonts w:ascii="Verdana" w:hAnsi="Verdana"/>
+                <w:sz w:val="18"/>
+                <w:szCs w:val="18"/>
+                <w:lang w:val="en-GB"/>
+              </w:rPr>
+              <w:t>ReferenceBy</w:t>
+            </w:r>
+            <w:proofErr w:type="spellEnd"/>
           </w:p>
         </w:tc>
       </w:tr>
@@ -1053,7 +1097,23 @@
                 <w:rFonts w:ascii="Calibri" w:eastAsiaTheme="minorEastAsia" w:hAnsi="Calibri"/>
                 <w:lang w:bidi="he-IL"/>
               </w:rPr>
-              <w:t xml:space="preserve">      (Name, Mobile1, Source, ContactType)  </w:t>
+              <w:t xml:space="preserve">      (Name, Mobile1, Source, </w:t>
+            </w:r>
+            <w:proofErr w:type="spellStart"/>
+            <w:r>
+              <w:rPr>
+                <w:rFonts w:ascii="Calibri" w:eastAsiaTheme="minorEastAsia" w:hAnsi="Calibri"/>
+                <w:lang w:bidi="he-IL"/>
+              </w:rPr>
+              <w:t>ContactType</w:t>
+            </w:r>
+            <w:proofErr w:type="spellEnd"/>
+            <w:r>
+              <w:rPr>
+                <w:rFonts w:ascii="Calibri" w:eastAsiaTheme="minorEastAsia" w:hAnsi="Calibri"/>
+                <w:lang w:bidi="he-IL"/>
+              </w:rPr>
+              <w:t xml:space="preserve">)  </w:t>
             </w:r>
           </w:p>
           <w:p>
@@ -1077,13 +1137,21 @@
               </w:numPr>
             </w:pPr>
             <w:r>
-              <w:t>System should allow to</w:t>
+              <w:t xml:space="preserve">System should allow </w:t>
+            </w:r>
+            <w:proofErr w:type="gramStart"/>
+            <w:r>
+              <w:t>to</w:t>
             </w:r>
             <w:r>
               <w:t xml:space="preserve"> </w:t>
             </w:r>
             <w:r>
-              <w:t>choose contact type.  Contact Types are Individual and corporate.</w:t>
+              <w:t>choose</w:t>
+            </w:r>
+            <w:proofErr w:type="gramEnd"/>
+            <w:r>
+              <w:t xml:space="preserve"> contact type.  Contact Types are Individual and corporate.</w:t>
             </w:r>
           </w:p>
           <w:p>
@@ -1095,8 +1163,13 @@
               </w:numPr>
             </w:pPr>
             <w:r>
-              <w:t>System should allow user to choose source. Sources are Reference, Seminar, Poster, TV Ad, SEO, Portal</w:t>
-            </w:r>
+              <w:t xml:space="preserve">System should allow user to choose source. Sources are Reference, Seminar, Poster, TV Ad, SEO, </w:t>
+            </w:r>
+            <w:proofErr w:type="gramStart"/>
+            <w:r>
+              <w:t>Portal</w:t>
+            </w:r>
+            <w:proofErr w:type="gramEnd"/>
             <w:r>
               <w:t>.</w:t>
             </w:r>
@@ -1159,7 +1232,25 @@
                 <w:sz w:val="18"/>
                 <w:szCs w:val="18"/>
               </w:rPr>
-              <w:t xml:space="preserve">System should identify record by mobile (i.e Mobile should be unique) </w:t>
+              <w:t>System should identify record by mobile (</w:t>
+            </w:r>
+            <w:proofErr w:type="spellStart"/>
+            <w:r>
+              <w:rPr>
+                <w:rFonts w:ascii="Verdana" w:hAnsi="Verdana"/>
+                <w:sz w:val="18"/>
+                <w:szCs w:val="18"/>
+              </w:rPr>
+              <w:t>i.e</w:t>
+            </w:r>
+            <w:proofErr w:type="spellEnd"/>
+            <w:r>
+              <w:rPr>
+                <w:rFonts w:ascii="Verdana" w:hAnsi="Verdana"/>
+                <w:sz w:val="18"/>
+                <w:szCs w:val="18"/>
+              </w:rPr>
+              <w:t xml:space="preserve"> Mobile should be unique) </w:t>
             </w:r>
           </w:p>
           <w:p>
@@ -1181,7 +1272,25 @@
                 <w:sz w:val="18"/>
                 <w:szCs w:val="18"/>
               </w:rPr>
-              <w:t>System should accept referencedby when source is reference.</w:t>
+              <w:t xml:space="preserve">System should accept </w:t>
+            </w:r>
+            <w:proofErr w:type="spellStart"/>
+            <w:r>
+              <w:rPr>
+                <w:rFonts w:ascii="Verdana" w:hAnsi="Verdana"/>
+                <w:sz w:val="18"/>
+                <w:szCs w:val="18"/>
+              </w:rPr>
+              <w:t>referencedby</w:t>
+            </w:r>
+            <w:proofErr w:type="spellEnd"/>
+            <w:r>
+              <w:rPr>
+                <w:rFonts w:ascii="Verdana" w:hAnsi="Verdana"/>
+                <w:sz w:val="18"/>
+                <w:szCs w:val="18"/>
+              </w:rPr>
+              <w:t xml:space="preserve"> when source is reference.</w:t>
             </w:r>
           </w:p>
         </w:tc>
@@ -1505,7 +1614,27 @@
                 <w:szCs w:val="18"/>
                 <w:lang w:val="en-GB"/>
               </w:rPr>
-              <w:t>If mobile2 is invalid, , System should raise exception “Invalid alternate number”</w:t>
+              <w:t>If mobile2 is invalid</w:t>
+            </w:r>
+            <w:proofErr w:type="gramStart"/>
+            <w:r>
+              <w:rPr>
+                <w:rFonts w:ascii="Verdana" w:hAnsi="Verdana"/>
+                <w:sz w:val="18"/>
+                <w:szCs w:val="18"/>
+                <w:lang w:val="en-GB"/>
+              </w:rPr>
+              <w:t>, ,</w:t>
+            </w:r>
+            <w:proofErr w:type="gramEnd"/>
+            <w:r>
+              <w:rPr>
+                <w:rFonts w:ascii="Verdana" w:hAnsi="Verdana"/>
+                <w:sz w:val="18"/>
+                <w:szCs w:val="18"/>
+                <w:lang w:val="en-GB"/>
+              </w:rPr>
+              <w:t xml:space="preserve"> System should raise exception “Invalid alternate number”</w:t>
             </w:r>
             <w:r>
               <w:rPr>
@@ -1935,8 +2064,2022 @@
           </w:p>
         </w:tc>
       </w:tr>
+      <w:bookmarkEnd w:id="0"/>
+      <w:bookmarkEnd w:id="1"/>
     </w:tbl>
     <w:p/>
+    <w:p/>
+    <w:p/>
+    <w:p>
+      <w:r>
+        <w:t>------------------------------------ Tickets Module</w:t>
+      </w:r>
+    </w:p>
+    <w:p/>
+    <w:tbl>
+      <w:tblPr>
+        <w:tblW w:w="9228" w:type="dxa"/>
+        <w:tblBorders>
+          <w:top w:val="single" w:sz="4" w:space="0" w:color="auto"/>
+          <w:left w:val="single" w:sz="4" w:space="0" w:color="auto"/>
+          <w:bottom w:val="single" w:sz="4" w:space="0" w:color="auto"/>
+          <w:right w:val="single" w:sz="4" w:space="0" w:color="auto"/>
+          <w:insideH w:val="single" w:sz="4" w:space="0" w:color="auto"/>
+          <w:insideV w:val="single" w:sz="4" w:space="0" w:color="auto"/>
+        </w:tblBorders>
+        <w:tblLayout w:type="fixed"/>
+        <w:tblLook w:val="0000"/>
+      </w:tblPr>
+      <w:tblGrid>
+        <w:gridCol w:w="2388"/>
+        <w:gridCol w:w="3096"/>
+        <w:gridCol w:w="3744"/>
+      </w:tblGrid>
+      <w:tr>
+        <w:trPr>
+          <w:trHeight w:val="440"/>
+        </w:trPr>
+        <w:tc>
+          <w:tcPr>
+            <w:tcW w:w="2388" w:type="dxa"/>
+            <w:tcBorders>
+              <w:top w:val="single" w:sz="4" w:space="0" w:color="auto"/>
+              <w:left w:val="single" w:sz="4" w:space="0" w:color="auto"/>
+              <w:bottom w:val="single" w:sz="4" w:space="0" w:color="auto"/>
+              <w:right w:val="single" w:sz="4" w:space="0" w:color="auto"/>
+            </w:tcBorders>
+            <w:shd w:val="pct12" w:color="auto" w:fill="FFFFFF"/>
+            <w:tcMar>
+              <w:right w:w="57" w:type="dxa"/>
+            </w:tcMar>
+          </w:tcPr>
+          <w:p>
+            <w:pPr>
+              <w:rPr>
+                <w:rFonts w:ascii="Verdana" w:hAnsi="Verdana"/>
+                <w:lang w:val="en-GB"/>
+              </w:rPr>
+            </w:pPr>
+            <w:r>
+              <w:rPr>
+                <w:rFonts w:ascii="Verdana" w:hAnsi="Verdana"/>
+                <w:lang w:val="en-GB"/>
+              </w:rPr>
+              <w:t xml:space="preserve">Use Case </w:t>
+            </w:r>
+          </w:p>
+        </w:tc>
+        <w:tc>
+          <w:tcPr>
+            <w:tcW w:w="6840" w:type="dxa"/>
+            <w:gridSpan w:val="2"/>
+            <w:tcBorders>
+              <w:top w:val="single" w:sz="4" w:space="0" w:color="auto"/>
+              <w:left w:val="single" w:sz="4" w:space="0" w:color="auto"/>
+              <w:bottom w:val="single" w:sz="4" w:space="0" w:color="auto"/>
+              <w:right w:val="single" w:sz="4" w:space="0" w:color="auto"/>
+            </w:tcBorders>
+          </w:tcPr>
+          <w:p>
+            <w:r>
+              <w:rPr>
+                <w:rFonts w:ascii="Verdana" w:hAnsi="Verdana"/>
+                <w:sz w:val="18"/>
+                <w:szCs w:val="18"/>
+                <w:lang w:val="en-GB"/>
+              </w:rPr>
+              <w:t>UC</w:t>
+            </w:r>
+            <w:r>
+              <w:rPr>
+                <w:rFonts w:ascii="Verdana" w:hAnsi="Verdana"/>
+                <w:sz w:val="18"/>
+                <w:szCs w:val="18"/>
+                <w:lang w:val="en-GB"/>
+              </w:rPr>
+              <w:t>T</w:t>
+            </w:r>
+            <w:r>
+              <w:rPr>
+                <w:rFonts w:ascii="Verdana" w:hAnsi="Verdana"/>
+                <w:sz w:val="18"/>
+                <w:szCs w:val="18"/>
+                <w:lang w:val="en-GB"/>
+              </w:rPr>
+              <w:t xml:space="preserve">01 – </w:t>
+            </w:r>
+            <w:r>
+              <w:rPr>
+                <w:rFonts w:ascii="Verdana" w:hAnsi="Verdana"/>
+                <w:sz w:val="18"/>
+                <w:szCs w:val="18"/>
+                <w:lang w:val="en-GB"/>
+              </w:rPr>
+              <w:t>Create</w:t>
+            </w:r>
+            <w:r>
+              <w:rPr>
+                <w:rFonts w:ascii="Verdana" w:hAnsi="Verdana"/>
+                <w:sz w:val="18"/>
+                <w:szCs w:val="18"/>
+                <w:lang w:val="en-GB"/>
+              </w:rPr>
+              <w:t xml:space="preserve"> Ticket</w:t>
+            </w:r>
+          </w:p>
+          <w:p>
+            <w:pPr>
+              <w:pStyle w:val="Header"/>
+              <w:pBdr>
+                <w:bottom w:val="none" w:sz="0" w:space="0" w:color="auto"/>
+              </w:pBdr>
+              <w:tabs>
+                <w:tab w:val="clear" w:pos="4678"/>
+              </w:tabs>
+              <w:rPr>
+                <w:rFonts w:ascii="Verdana" w:hAnsi="Verdana"/>
+                <w:sz w:val="18"/>
+                <w:szCs w:val="18"/>
+                <w:lang w:val="en-GB"/>
+              </w:rPr>
+            </w:pPr>
+          </w:p>
+        </w:tc>
+      </w:tr>
+      <w:tr>
+        <w:tc>
+          <w:tcPr>
+            <w:tcW w:w="2388" w:type="dxa"/>
+            <w:tcBorders>
+              <w:top w:val="single" w:sz="4" w:space="0" w:color="auto"/>
+              <w:left w:val="single" w:sz="4" w:space="0" w:color="auto"/>
+              <w:bottom w:val="single" w:sz="4" w:space="0" w:color="auto"/>
+              <w:right w:val="single" w:sz="4" w:space="0" w:color="auto"/>
+            </w:tcBorders>
+            <w:shd w:val="pct12" w:color="auto" w:fill="FFFFFF"/>
+            <w:tcMar>
+              <w:right w:w="57" w:type="dxa"/>
+            </w:tcMar>
+          </w:tcPr>
+          <w:p>
+            <w:pPr>
+              <w:rPr>
+                <w:rFonts w:ascii="Verdana" w:hAnsi="Verdana"/>
+                <w:lang w:val="en-GB"/>
+              </w:rPr>
+            </w:pPr>
+            <w:r>
+              <w:rPr>
+                <w:rFonts w:ascii="Verdana" w:hAnsi="Verdana"/>
+                <w:lang w:val="en-GB"/>
+              </w:rPr>
+              <w:t xml:space="preserve">Pre Conditions </w:t>
+            </w:r>
+          </w:p>
+        </w:tc>
+        <w:tc>
+          <w:tcPr>
+            <w:tcW w:w="6840" w:type="dxa"/>
+            <w:gridSpan w:val="2"/>
+            <w:tcBorders>
+              <w:top w:val="single" w:sz="4" w:space="0" w:color="auto"/>
+              <w:left w:val="single" w:sz="4" w:space="0" w:color="auto"/>
+              <w:bottom w:val="single" w:sz="4" w:space="0" w:color="auto"/>
+              <w:right w:val="single" w:sz="4" w:space="0" w:color="auto"/>
+            </w:tcBorders>
+          </w:tcPr>
+          <w:p>
+            <w:pPr>
+              <w:pStyle w:val="Header"/>
+              <w:pBdr>
+                <w:bottom w:val="none" w:sz="0" w:space="0" w:color="auto"/>
+              </w:pBdr>
+              <w:tabs>
+                <w:tab w:val="clear" w:pos="4678"/>
+              </w:tabs>
+              <w:rPr>
+                <w:rFonts w:ascii="Verdana" w:hAnsi="Verdana"/>
+                <w:sz w:val="18"/>
+                <w:szCs w:val="18"/>
+                <w:lang w:val="en-GB"/>
+              </w:rPr>
+            </w:pPr>
+            <w:r>
+              <w:rPr>
+                <w:rFonts w:ascii="Verdana" w:hAnsi="Verdana"/>
+                <w:sz w:val="18"/>
+                <w:szCs w:val="18"/>
+                <w:lang w:val="en-GB"/>
+              </w:rPr>
+              <w:t>User should be logged in to system.  User can either admin or support</w:t>
+            </w:r>
+          </w:p>
+        </w:tc>
+      </w:tr>
+      <w:tr>
+        <w:tc>
+          <w:tcPr>
+            <w:tcW w:w="2388" w:type="dxa"/>
+            <w:tcBorders>
+              <w:top w:val="single" w:sz="4" w:space="0" w:color="auto"/>
+              <w:left w:val="single" w:sz="4" w:space="0" w:color="auto"/>
+              <w:bottom w:val="single" w:sz="4" w:space="0" w:color="auto"/>
+              <w:right w:val="single" w:sz="4" w:space="0" w:color="auto"/>
+            </w:tcBorders>
+            <w:shd w:val="pct12" w:color="auto" w:fill="FFFFFF"/>
+            <w:tcMar>
+              <w:right w:w="57" w:type="dxa"/>
+            </w:tcMar>
+          </w:tcPr>
+          <w:p>
+            <w:pPr>
+              <w:rPr>
+                <w:rFonts w:ascii="Verdana" w:hAnsi="Verdana"/>
+                <w:lang w:val="en-GB"/>
+              </w:rPr>
+            </w:pPr>
+            <w:r>
+              <w:rPr>
+                <w:rFonts w:ascii="Verdana" w:hAnsi="Verdana"/>
+                <w:lang w:val="en-GB"/>
+              </w:rPr>
+              <w:t xml:space="preserve">Post Conditions (success) </w:t>
+            </w:r>
+          </w:p>
+        </w:tc>
+        <w:tc>
+          <w:tcPr>
+            <w:tcW w:w="6840" w:type="dxa"/>
+            <w:gridSpan w:val="2"/>
+            <w:tcBorders>
+              <w:top w:val="single" w:sz="4" w:space="0" w:color="auto"/>
+              <w:left w:val="single" w:sz="4" w:space="0" w:color="auto"/>
+              <w:bottom w:val="single" w:sz="4" w:space="0" w:color="auto"/>
+              <w:right w:val="single" w:sz="4" w:space="0" w:color="auto"/>
+            </w:tcBorders>
+          </w:tcPr>
+          <w:p>
+            <w:pPr>
+              <w:rPr>
+                <w:rFonts w:ascii="Verdana" w:hAnsi="Verdana"/>
+                <w:sz w:val="18"/>
+                <w:szCs w:val="18"/>
+              </w:rPr>
+            </w:pPr>
+            <w:r>
+              <w:rPr>
+                <w:rFonts w:ascii="Verdana" w:hAnsi="Verdana"/>
+                <w:sz w:val="18"/>
+                <w:szCs w:val="18"/>
+              </w:rPr>
+              <w:t>Contact details will be stores in to system and available for further processing</w:t>
+            </w:r>
+          </w:p>
+        </w:tc>
+      </w:tr>
+      <w:tr>
+        <w:trPr>
+          <w:cantSplit/>
+        </w:trPr>
+        <w:tc>
+          <w:tcPr>
+            <w:tcW w:w="2388" w:type="dxa"/>
+            <w:vMerge w:val="restart"/>
+            <w:tcBorders>
+              <w:top w:val="single" w:sz="4" w:space="0" w:color="auto"/>
+              <w:left w:val="single" w:sz="4" w:space="0" w:color="auto"/>
+              <w:right w:val="single" w:sz="4" w:space="0" w:color="auto"/>
+            </w:tcBorders>
+            <w:shd w:val="pct12" w:color="auto" w:fill="FFFFFF"/>
+            <w:tcMar>
+              <w:right w:w="57" w:type="dxa"/>
+            </w:tcMar>
+          </w:tcPr>
+          <w:p>
+            <w:pPr>
+              <w:rPr>
+                <w:rFonts w:ascii="Verdana" w:hAnsi="Verdana"/>
+                <w:lang w:val="en-GB"/>
+              </w:rPr>
+            </w:pPr>
+            <w:r>
+              <w:rPr>
+                <w:rFonts w:ascii="Verdana" w:hAnsi="Verdana"/>
+                <w:lang w:val="en-GB"/>
+              </w:rPr>
+              <w:t>Post Conditions</w:t>
+            </w:r>
+          </w:p>
+          <w:p>
+            <w:pPr>
+              <w:rPr>
+                <w:rFonts w:ascii="Verdana" w:hAnsi="Verdana"/>
+                <w:lang w:val="en-GB"/>
+              </w:rPr>
+            </w:pPr>
+            <w:r>
+              <w:rPr>
+                <w:rFonts w:ascii="Verdana" w:hAnsi="Verdana"/>
+                <w:lang w:val="en-GB"/>
+              </w:rPr>
+              <w:t>(alternatives)</w:t>
+            </w:r>
+          </w:p>
+        </w:tc>
+        <w:tc>
+          <w:tcPr>
+            <w:tcW w:w="3096" w:type="dxa"/>
+            <w:tcBorders>
+              <w:top w:val="single" w:sz="4" w:space="0" w:color="auto"/>
+              <w:left w:val="single" w:sz="4" w:space="0" w:color="auto"/>
+              <w:right w:val="single" w:sz="4" w:space="0" w:color="auto"/>
+            </w:tcBorders>
+            <w:shd w:val="clear" w:color="auto" w:fill="E0E0E0"/>
+          </w:tcPr>
+          <w:p>
+            <w:pPr>
+              <w:rPr>
+                <w:rFonts w:ascii="Verdana" w:hAnsi="Verdana"/>
+                <w:sz w:val="18"/>
+                <w:szCs w:val="18"/>
+                <w:lang w:val="en-GB"/>
+              </w:rPr>
+            </w:pPr>
+            <w:r>
+              <w:rPr>
+                <w:rFonts w:ascii="Verdana" w:hAnsi="Verdana"/>
+                <w:sz w:val="18"/>
+                <w:szCs w:val="18"/>
+                <w:lang w:val="en-GB"/>
+              </w:rPr>
+              <w:t>Alternative Outcome</w:t>
+            </w:r>
+          </w:p>
+        </w:tc>
+        <w:tc>
+          <w:tcPr>
+            <w:tcW w:w="3744" w:type="dxa"/>
+            <w:tcBorders>
+              <w:top w:val="single" w:sz="4" w:space="0" w:color="auto"/>
+              <w:left w:val="single" w:sz="4" w:space="0" w:color="auto"/>
+              <w:right w:val="single" w:sz="4" w:space="0" w:color="auto"/>
+            </w:tcBorders>
+            <w:shd w:val="clear" w:color="auto" w:fill="E0E0E0"/>
+          </w:tcPr>
+          <w:p>
+            <w:pPr>
+              <w:rPr>
+                <w:rFonts w:ascii="Verdana" w:hAnsi="Verdana"/>
+                <w:sz w:val="18"/>
+                <w:szCs w:val="18"/>
+                <w:lang w:val="en-GB"/>
+              </w:rPr>
+            </w:pPr>
+            <w:r>
+              <w:rPr>
+                <w:rFonts w:ascii="Verdana" w:hAnsi="Verdana"/>
+                <w:sz w:val="18"/>
+                <w:szCs w:val="18"/>
+                <w:lang w:val="en-GB"/>
+              </w:rPr>
+              <w:t>Post Conditions</w:t>
+            </w:r>
+          </w:p>
+        </w:tc>
+      </w:tr>
+      <w:tr>
+        <w:trPr>
+          <w:cantSplit/>
+        </w:trPr>
+        <w:tc>
+          <w:tcPr>
+            <w:tcW w:w="2388" w:type="dxa"/>
+            <w:vMerge/>
+            <w:tcBorders>
+              <w:left w:val="single" w:sz="4" w:space="0" w:color="auto"/>
+              <w:bottom w:val="single" w:sz="4" w:space="0" w:color="auto"/>
+              <w:right w:val="single" w:sz="4" w:space="0" w:color="auto"/>
+            </w:tcBorders>
+            <w:shd w:val="pct12" w:color="auto" w:fill="FFFFFF"/>
+            <w:tcMar>
+              <w:right w:w="57" w:type="dxa"/>
+            </w:tcMar>
+          </w:tcPr>
+          <w:p>
+            <w:pPr>
+              <w:rPr>
+                <w:rFonts w:ascii="Verdana" w:hAnsi="Verdana"/>
+                <w:lang w:val="en-GB"/>
+              </w:rPr>
+            </w:pPr>
+          </w:p>
+        </w:tc>
+        <w:tc>
+          <w:tcPr>
+            <w:tcW w:w="3096" w:type="dxa"/>
+            <w:tcBorders>
+              <w:left w:val="single" w:sz="4" w:space="0" w:color="auto"/>
+              <w:bottom w:val="single" w:sz="4" w:space="0" w:color="auto"/>
+              <w:right w:val="single" w:sz="4" w:space="0" w:color="auto"/>
+            </w:tcBorders>
+          </w:tcPr>
+          <w:p>
+            <w:pPr>
+              <w:rPr>
+                <w:rFonts w:ascii="Verdana" w:hAnsi="Verdana"/>
+                <w:sz w:val="18"/>
+                <w:szCs w:val="18"/>
+                <w:lang w:val="en-GB"/>
+              </w:rPr>
+            </w:pPr>
+            <w:r>
+              <w:rPr>
+                <w:rFonts w:ascii="Verdana" w:hAnsi="Verdana"/>
+                <w:sz w:val="18"/>
+                <w:szCs w:val="18"/>
+                <w:lang w:val="en-GB"/>
+              </w:rPr>
+              <w:t xml:space="preserve">If </w:t>
+            </w:r>
+            <w:r>
+              <w:rPr>
+                <w:rFonts w:ascii="Verdana" w:hAnsi="Verdana"/>
+                <w:sz w:val="18"/>
+                <w:szCs w:val="18"/>
+                <w:lang w:val="en-GB"/>
+              </w:rPr>
+              <w:t>Session is expired it will redirect to login screen.</w:t>
+            </w:r>
+          </w:p>
+        </w:tc>
+        <w:tc>
+          <w:tcPr>
+            <w:tcW w:w="3744" w:type="dxa"/>
+            <w:tcBorders>
+              <w:left w:val="single" w:sz="4" w:space="0" w:color="auto"/>
+              <w:bottom w:val="single" w:sz="4" w:space="0" w:color="auto"/>
+              <w:right w:val="single" w:sz="4" w:space="0" w:color="auto"/>
+            </w:tcBorders>
+          </w:tcPr>
+          <w:p>
+            <w:pPr>
+              <w:rPr>
+                <w:rFonts w:ascii="Verdana" w:hAnsi="Verdana"/>
+                <w:sz w:val="18"/>
+                <w:szCs w:val="18"/>
+                <w:lang w:val="en-GB"/>
+              </w:rPr>
+            </w:pPr>
+          </w:p>
+          <w:p>
+            <w:pPr>
+              <w:rPr>
+                <w:rFonts w:ascii="Verdana" w:hAnsi="Verdana"/>
+                <w:sz w:val="18"/>
+                <w:szCs w:val="18"/>
+                <w:lang w:val="en-GB"/>
+              </w:rPr>
+            </w:pPr>
+          </w:p>
+        </w:tc>
+      </w:tr>
+      <w:tr>
+        <w:tc>
+          <w:tcPr>
+            <w:tcW w:w="2388" w:type="dxa"/>
+            <w:tcBorders>
+              <w:top w:val="single" w:sz="4" w:space="0" w:color="auto"/>
+              <w:left w:val="single" w:sz="4" w:space="0" w:color="auto"/>
+              <w:bottom w:val="single" w:sz="4" w:space="0" w:color="auto"/>
+              <w:right w:val="single" w:sz="4" w:space="0" w:color="auto"/>
+            </w:tcBorders>
+            <w:shd w:val="pct12" w:color="auto" w:fill="FFFFFF"/>
+            <w:tcMar>
+              <w:right w:w="57" w:type="dxa"/>
+            </w:tcMar>
+          </w:tcPr>
+          <w:p>
+            <w:pPr>
+              <w:rPr>
+                <w:rFonts w:ascii="Verdana" w:hAnsi="Verdana"/>
+                <w:lang w:val="en-GB"/>
+              </w:rPr>
+            </w:pPr>
+            <w:r>
+              <w:rPr>
+                <w:rFonts w:ascii="Verdana" w:hAnsi="Verdana"/>
+                <w:lang w:val="en-GB"/>
+              </w:rPr>
+              <w:t>Trigger</w:t>
+            </w:r>
+          </w:p>
+        </w:tc>
+        <w:tc>
+          <w:tcPr>
+            <w:tcW w:w="6840" w:type="dxa"/>
+            <w:gridSpan w:val="2"/>
+            <w:tcBorders>
+              <w:top w:val="single" w:sz="4" w:space="0" w:color="auto"/>
+              <w:left w:val="single" w:sz="4" w:space="0" w:color="auto"/>
+              <w:bottom w:val="single" w:sz="4" w:space="0" w:color="auto"/>
+              <w:right w:val="single" w:sz="4" w:space="0" w:color="auto"/>
+            </w:tcBorders>
+          </w:tcPr>
+          <w:p>
+            <w:pPr>
+              <w:spacing w:after="200" w:line="276" w:lineRule="auto"/>
+              <w:rPr>
+                <w:rFonts w:ascii="Verdana" w:hAnsi="Verdana"/>
+                <w:sz w:val="18"/>
+                <w:szCs w:val="18"/>
+                <w:lang w:val="en-GB"/>
+              </w:rPr>
+            </w:pPr>
+            <w:r>
+              <w:rPr>
+                <w:rFonts w:ascii="Verdana" w:hAnsi="Verdana"/>
+                <w:sz w:val="18"/>
+                <w:szCs w:val="18"/>
+                <w:lang w:val="en-GB"/>
+              </w:rPr>
+              <w:t>User clicks on New Contact menu under contacts menu.</w:t>
+            </w:r>
+          </w:p>
+          <w:p>
+            <w:pPr>
+              <w:spacing w:after="200" w:line="276" w:lineRule="auto"/>
+              <w:jc w:val="center"/>
+              <w:rPr>
+                <w:rFonts w:ascii="Verdana" w:hAnsi="Verdana"/>
+                <w:sz w:val="18"/>
+                <w:szCs w:val="18"/>
+                <w:lang w:val="en-GB"/>
+              </w:rPr>
+            </w:pPr>
+          </w:p>
+        </w:tc>
+      </w:tr>
+      <w:tr>
+        <w:tc>
+          <w:tcPr>
+            <w:tcW w:w="2388" w:type="dxa"/>
+            <w:tcBorders>
+              <w:top w:val="single" w:sz="4" w:space="0" w:color="auto"/>
+              <w:left w:val="single" w:sz="4" w:space="0" w:color="auto"/>
+              <w:bottom w:val="single" w:sz="4" w:space="0" w:color="auto"/>
+              <w:right w:val="single" w:sz="4" w:space="0" w:color="auto"/>
+            </w:tcBorders>
+            <w:shd w:val="pct12" w:color="auto" w:fill="FFFFFF"/>
+            <w:tcMar>
+              <w:right w:w="57" w:type="dxa"/>
+            </w:tcMar>
+          </w:tcPr>
+          <w:p>
+            <w:pPr>
+              <w:rPr>
+                <w:rFonts w:ascii="Verdana" w:hAnsi="Verdana"/>
+                <w:lang w:val="en-GB"/>
+              </w:rPr>
+            </w:pPr>
+            <w:r>
+              <w:rPr>
+                <w:rFonts w:ascii="Verdana" w:hAnsi="Verdana"/>
+                <w:lang w:val="en-GB"/>
+              </w:rPr>
+              <w:t>Primary Actor</w:t>
+            </w:r>
+          </w:p>
+        </w:tc>
+        <w:tc>
+          <w:tcPr>
+            <w:tcW w:w="6840" w:type="dxa"/>
+            <w:gridSpan w:val="2"/>
+            <w:tcBorders>
+              <w:top w:val="single" w:sz="4" w:space="0" w:color="auto"/>
+              <w:left w:val="single" w:sz="4" w:space="0" w:color="auto"/>
+              <w:bottom w:val="single" w:sz="4" w:space="0" w:color="auto"/>
+              <w:right w:val="single" w:sz="4" w:space="0" w:color="auto"/>
+            </w:tcBorders>
+          </w:tcPr>
+          <w:p>
+            <w:pPr>
+              <w:rPr>
+                <w:rFonts w:ascii="Verdana" w:hAnsi="Verdana"/>
+                <w:sz w:val="18"/>
+                <w:szCs w:val="18"/>
+                <w:lang w:val="en-GB"/>
+              </w:rPr>
+            </w:pPr>
+            <w:r>
+              <w:rPr>
+                <w:rFonts w:ascii="Verdana" w:hAnsi="Verdana"/>
+                <w:sz w:val="18"/>
+                <w:szCs w:val="18"/>
+                <w:lang w:val="en-GB"/>
+              </w:rPr>
+              <w:t>Support Member, Admin</w:t>
+            </w:r>
+          </w:p>
+        </w:tc>
+      </w:tr>
+      <w:tr>
+        <w:tc>
+          <w:tcPr>
+            <w:tcW w:w="2388" w:type="dxa"/>
+            <w:tcBorders>
+              <w:top w:val="single" w:sz="4" w:space="0" w:color="auto"/>
+              <w:left w:val="single" w:sz="4" w:space="0" w:color="auto"/>
+              <w:bottom w:val="single" w:sz="4" w:space="0" w:color="auto"/>
+              <w:right w:val="single" w:sz="4" w:space="0" w:color="auto"/>
+            </w:tcBorders>
+            <w:shd w:val="pct12" w:color="auto" w:fill="FFFFFF"/>
+            <w:tcMar>
+              <w:right w:w="57" w:type="dxa"/>
+            </w:tcMar>
+          </w:tcPr>
+          <w:p>
+            <w:pPr>
+              <w:rPr>
+                <w:rFonts w:ascii="Verdana" w:hAnsi="Verdana"/>
+                <w:lang w:val="en-GB"/>
+              </w:rPr>
+            </w:pPr>
+            <w:r>
+              <w:rPr>
+                <w:rFonts w:ascii="Verdana" w:hAnsi="Verdana"/>
+                <w:lang w:val="en-GB"/>
+              </w:rPr>
+              <w:t>Secondary Actor</w:t>
+            </w:r>
+          </w:p>
+        </w:tc>
+        <w:tc>
+          <w:tcPr>
+            <w:tcW w:w="6840" w:type="dxa"/>
+            <w:gridSpan w:val="2"/>
+            <w:tcBorders>
+              <w:top w:val="single" w:sz="4" w:space="0" w:color="auto"/>
+              <w:left w:val="single" w:sz="4" w:space="0" w:color="auto"/>
+              <w:bottom w:val="single" w:sz="4" w:space="0" w:color="auto"/>
+              <w:right w:val="single" w:sz="4" w:space="0" w:color="auto"/>
+            </w:tcBorders>
+          </w:tcPr>
+          <w:p>
+            <w:pPr>
+              <w:rPr>
+                <w:rFonts w:ascii="Verdana" w:hAnsi="Verdana"/>
+                <w:sz w:val="18"/>
+                <w:szCs w:val="18"/>
+                <w:lang w:val="en-GB"/>
+              </w:rPr>
+            </w:pPr>
+            <w:r>
+              <w:rPr>
+                <w:rFonts w:ascii="Verdana" w:hAnsi="Verdana"/>
+                <w:sz w:val="18"/>
+                <w:szCs w:val="18"/>
+                <w:lang w:val="en-GB"/>
+              </w:rPr>
+              <w:t>N/A</w:t>
+            </w:r>
+          </w:p>
+        </w:tc>
+      </w:tr>
+      <w:tr>
+        <w:tc>
+          <w:tcPr>
+            <w:tcW w:w="2388" w:type="dxa"/>
+            <w:tcBorders>
+              <w:top w:val="single" w:sz="4" w:space="0" w:color="auto"/>
+              <w:left w:val="single" w:sz="4" w:space="0" w:color="auto"/>
+              <w:bottom w:val="single" w:sz="4" w:space="0" w:color="auto"/>
+              <w:right w:val="single" w:sz="4" w:space="0" w:color="auto"/>
+            </w:tcBorders>
+            <w:shd w:val="pct12" w:color="auto" w:fill="FFFFFF"/>
+            <w:tcMar>
+              <w:right w:w="57" w:type="dxa"/>
+            </w:tcMar>
+          </w:tcPr>
+          <w:p>
+            <w:pPr>
+              <w:rPr>
+                <w:rFonts w:ascii="Verdana" w:hAnsi="Verdana"/>
+                <w:lang w:val="en-GB"/>
+              </w:rPr>
+            </w:pPr>
+            <w:r>
+              <w:rPr>
+                <w:rFonts w:ascii="Verdana" w:hAnsi="Verdana"/>
+                <w:lang w:val="en-GB"/>
+              </w:rPr>
+              <w:t>Includes</w:t>
+            </w:r>
+          </w:p>
+        </w:tc>
+        <w:tc>
+          <w:tcPr>
+            <w:tcW w:w="6840" w:type="dxa"/>
+            <w:gridSpan w:val="2"/>
+            <w:tcBorders>
+              <w:top w:val="single" w:sz="4" w:space="0" w:color="auto"/>
+              <w:left w:val="single" w:sz="4" w:space="0" w:color="auto"/>
+              <w:bottom w:val="single" w:sz="4" w:space="0" w:color="auto"/>
+              <w:right w:val="single" w:sz="4" w:space="0" w:color="auto"/>
+            </w:tcBorders>
+          </w:tcPr>
+          <w:p>
+            <w:pPr>
+              <w:rPr>
+                <w:rFonts w:ascii="Verdana" w:hAnsi="Verdana"/>
+                <w:sz w:val="18"/>
+                <w:szCs w:val="18"/>
+                <w:lang w:val="en-GB"/>
+              </w:rPr>
+            </w:pPr>
+            <w:r>
+              <w:rPr>
+                <w:rFonts w:ascii="Verdana" w:hAnsi="Verdana"/>
+                <w:sz w:val="18"/>
+                <w:szCs w:val="18"/>
+                <w:lang w:val="en-GB"/>
+              </w:rPr>
+              <w:t>N/A</w:t>
+            </w:r>
+          </w:p>
+        </w:tc>
+      </w:tr>
+      <w:tr>
+        <w:tc>
+          <w:tcPr>
+            <w:tcW w:w="2388" w:type="dxa"/>
+            <w:tcBorders>
+              <w:top w:val="single" w:sz="4" w:space="0" w:color="auto"/>
+              <w:left w:val="single" w:sz="4" w:space="0" w:color="auto"/>
+              <w:bottom w:val="single" w:sz="4" w:space="0" w:color="auto"/>
+              <w:right w:val="single" w:sz="4" w:space="0" w:color="auto"/>
+            </w:tcBorders>
+            <w:shd w:val="pct12" w:color="auto" w:fill="FFFFFF"/>
+            <w:tcMar>
+              <w:right w:w="57" w:type="dxa"/>
+            </w:tcMar>
+          </w:tcPr>
+          <w:p>
+            <w:pPr>
+              <w:rPr>
+                <w:rFonts w:ascii="Verdana" w:hAnsi="Verdana"/>
+                <w:lang w:val="en-GB"/>
+              </w:rPr>
+            </w:pPr>
+            <w:r>
+              <w:rPr>
+                <w:rFonts w:ascii="Verdana" w:hAnsi="Verdana"/>
+                <w:lang w:val="en-GB"/>
+              </w:rPr>
+              <w:t>Included by</w:t>
+            </w:r>
+          </w:p>
+        </w:tc>
+        <w:tc>
+          <w:tcPr>
+            <w:tcW w:w="6840" w:type="dxa"/>
+            <w:gridSpan w:val="2"/>
+            <w:tcBorders>
+              <w:top w:val="single" w:sz="4" w:space="0" w:color="auto"/>
+              <w:left w:val="single" w:sz="4" w:space="0" w:color="auto"/>
+              <w:bottom w:val="single" w:sz="4" w:space="0" w:color="auto"/>
+              <w:right w:val="single" w:sz="4" w:space="0" w:color="auto"/>
+            </w:tcBorders>
+          </w:tcPr>
+          <w:p>
+            <w:pPr>
+              <w:rPr>
+                <w:rFonts w:ascii="Verdana" w:hAnsi="Verdana"/>
+                <w:sz w:val="18"/>
+                <w:szCs w:val="18"/>
+                <w:lang w:val="en-GB"/>
+              </w:rPr>
+            </w:pPr>
+            <w:r>
+              <w:rPr>
+                <w:rFonts w:ascii="Verdana" w:hAnsi="Verdana"/>
+                <w:sz w:val="18"/>
+                <w:szCs w:val="18"/>
+                <w:lang w:val="en-GB"/>
+              </w:rPr>
+              <w:t>N/A</w:t>
+            </w:r>
+          </w:p>
+        </w:tc>
+      </w:tr>
+      <w:tr>
+        <w:tc>
+          <w:tcPr>
+            <w:tcW w:w="2388" w:type="dxa"/>
+            <w:tcBorders>
+              <w:top w:val="single" w:sz="4" w:space="0" w:color="auto"/>
+              <w:left w:val="single" w:sz="4" w:space="0" w:color="auto"/>
+              <w:bottom w:val="single" w:sz="4" w:space="0" w:color="auto"/>
+              <w:right w:val="single" w:sz="4" w:space="0" w:color="auto"/>
+            </w:tcBorders>
+            <w:shd w:val="pct12" w:color="auto" w:fill="FFFFFF"/>
+            <w:tcMar>
+              <w:right w:w="57" w:type="dxa"/>
+            </w:tcMar>
+          </w:tcPr>
+          <w:p>
+            <w:pPr>
+              <w:rPr>
+                <w:rFonts w:ascii="Verdana" w:hAnsi="Verdana"/>
+                <w:lang w:val="en-GB"/>
+              </w:rPr>
+            </w:pPr>
+            <w:r>
+              <w:rPr>
+                <w:rFonts w:ascii="Verdana" w:hAnsi="Verdana"/>
+                <w:lang w:val="en-GB"/>
+              </w:rPr>
+              <w:t>Data Inputs</w:t>
+            </w:r>
+          </w:p>
+        </w:tc>
+        <w:tc>
+          <w:tcPr>
+            <w:tcW w:w="6840" w:type="dxa"/>
+            <w:gridSpan w:val="2"/>
+            <w:tcBorders>
+              <w:top w:val="single" w:sz="4" w:space="0" w:color="auto"/>
+              <w:left w:val="single" w:sz="4" w:space="0" w:color="auto"/>
+              <w:bottom w:val="single" w:sz="4" w:space="0" w:color="auto"/>
+              <w:right w:val="single" w:sz="4" w:space="0" w:color="auto"/>
+            </w:tcBorders>
+          </w:tcPr>
+          <w:p>
+            <w:pPr>
+              <w:rPr>
+                <w:rFonts w:ascii="Verdana" w:hAnsi="Verdana"/>
+                <w:sz w:val="18"/>
+                <w:szCs w:val="18"/>
+                <w:lang w:val="en-GB"/>
+              </w:rPr>
+            </w:pPr>
+            <w:r>
+              <w:rPr>
+                <w:rFonts w:ascii="Verdana" w:hAnsi="Verdana"/>
+                <w:sz w:val="18"/>
+                <w:szCs w:val="18"/>
+                <w:lang w:val="en-GB"/>
+              </w:rPr>
+              <w:t xml:space="preserve">Name, </w:t>
+            </w:r>
+            <w:proofErr w:type="spellStart"/>
+            <w:r>
+              <w:rPr>
+                <w:rFonts w:ascii="Verdana" w:hAnsi="Verdana"/>
+                <w:sz w:val="18"/>
+                <w:szCs w:val="18"/>
+                <w:lang w:val="en-GB"/>
+              </w:rPr>
+              <w:t>EmailId</w:t>
+            </w:r>
+            <w:proofErr w:type="spellEnd"/>
+            <w:r>
+              <w:rPr>
+                <w:rFonts w:ascii="Verdana" w:hAnsi="Verdana"/>
+                <w:sz w:val="18"/>
+                <w:szCs w:val="18"/>
+                <w:lang w:val="en-GB"/>
+              </w:rPr>
+              <w:t xml:space="preserve">, Mobile1, City, Mobile2, Source, </w:t>
+            </w:r>
+            <w:proofErr w:type="spellStart"/>
+            <w:r>
+              <w:rPr>
+                <w:rFonts w:ascii="Verdana" w:hAnsi="Verdana"/>
+                <w:sz w:val="18"/>
+                <w:szCs w:val="18"/>
+                <w:lang w:val="en-GB"/>
+              </w:rPr>
+              <w:t>ContactType,Note</w:t>
+            </w:r>
+            <w:proofErr w:type="spellEnd"/>
+            <w:r>
+              <w:rPr>
+                <w:rFonts w:ascii="Verdana" w:hAnsi="Verdana"/>
+                <w:sz w:val="18"/>
+                <w:szCs w:val="18"/>
+                <w:lang w:val="en-GB"/>
+              </w:rPr>
+              <w:t xml:space="preserve"> , </w:t>
+            </w:r>
+            <w:proofErr w:type="spellStart"/>
+            <w:r>
+              <w:rPr>
+                <w:rFonts w:ascii="Verdana" w:hAnsi="Verdana"/>
+                <w:sz w:val="18"/>
+                <w:szCs w:val="18"/>
+                <w:lang w:val="en-GB"/>
+              </w:rPr>
+              <w:t>ReferenceBy</w:t>
+            </w:r>
+            <w:proofErr w:type="spellEnd"/>
+          </w:p>
+        </w:tc>
+      </w:tr>
+      <w:tr>
+        <w:tc>
+          <w:tcPr>
+            <w:tcW w:w="2388" w:type="dxa"/>
+            <w:tcBorders>
+              <w:top w:val="single" w:sz="4" w:space="0" w:color="auto"/>
+              <w:left w:val="single" w:sz="4" w:space="0" w:color="auto"/>
+              <w:bottom w:val="single" w:sz="4" w:space="0" w:color="auto"/>
+              <w:right w:val="single" w:sz="4" w:space="0" w:color="auto"/>
+            </w:tcBorders>
+            <w:shd w:val="pct12" w:color="auto" w:fill="FFFFFF"/>
+            <w:tcMar>
+              <w:right w:w="57" w:type="dxa"/>
+            </w:tcMar>
+          </w:tcPr>
+          <w:p>
+            <w:pPr>
+              <w:rPr>
+                <w:rFonts w:ascii="Verdana" w:hAnsi="Verdana"/>
+                <w:lang w:val="en-GB"/>
+              </w:rPr>
+            </w:pPr>
+            <w:r>
+              <w:rPr>
+                <w:rFonts w:ascii="Verdana" w:hAnsi="Verdana"/>
+                <w:lang w:val="en-GB"/>
+              </w:rPr>
+              <w:t>Data Outputs</w:t>
+            </w:r>
+          </w:p>
+        </w:tc>
+        <w:tc>
+          <w:tcPr>
+            <w:tcW w:w="6840" w:type="dxa"/>
+            <w:gridSpan w:val="2"/>
+            <w:tcBorders>
+              <w:top w:val="single" w:sz="4" w:space="0" w:color="auto"/>
+              <w:left w:val="single" w:sz="4" w:space="0" w:color="auto"/>
+              <w:bottom w:val="single" w:sz="4" w:space="0" w:color="auto"/>
+              <w:right w:val="single" w:sz="4" w:space="0" w:color="auto"/>
+            </w:tcBorders>
+          </w:tcPr>
+          <w:p>
+            <w:pPr>
+              <w:rPr>
+                <w:rFonts w:ascii="Verdana" w:hAnsi="Verdana"/>
+                <w:sz w:val="18"/>
+                <w:szCs w:val="18"/>
+                <w:lang w:val="en-GB"/>
+              </w:rPr>
+            </w:pPr>
+            <w:r>
+              <w:rPr>
+                <w:rFonts w:ascii="Verdana" w:hAnsi="Verdana"/>
+                <w:sz w:val="18"/>
+                <w:szCs w:val="18"/>
+                <w:lang w:val="en-GB"/>
+              </w:rPr>
+              <w:t>Contact Id</w:t>
+            </w:r>
+          </w:p>
+        </w:tc>
+      </w:tr>
+      <w:tr>
+        <w:trPr>
+          <w:cantSplit/>
+          <w:trHeight w:val="510"/>
+        </w:trPr>
+        <w:tc>
+          <w:tcPr>
+            <w:tcW w:w="2388" w:type="dxa"/>
+            <w:tcBorders>
+              <w:top w:val="single" w:sz="4" w:space="0" w:color="auto"/>
+              <w:left w:val="single" w:sz="4" w:space="0" w:color="auto"/>
+              <w:bottom w:val="single" w:sz="4" w:space="0" w:color="auto"/>
+              <w:right w:val="single" w:sz="4" w:space="0" w:color="auto"/>
+            </w:tcBorders>
+            <w:shd w:val="pct12" w:color="auto" w:fill="FFFFFF"/>
+            <w:tcMar>
+              <w:right w:w="57" w:type="dxa"/>
+            </w:tcMar>
+          </w:tcPr>
+          <w:p>
+            <w:pPr>
+              <w:rPr>
+                <w:rFonts w:ascii="Verdana" w:hAnsi="Verdana"/>
+                <w:lang w:val="en-GB"/>
+              </w:rPr>
+            </w:pPr>
+            <w:r>
+              <w:rPr>
+                <w:rFonts w:ascii="Verdana" w:hAnsi="Verdana"/>
+                <w:lang w:val="en-GB"/>
+              </w:rPr>
+              <w:lastRenderedPageBreak/>
+              <w:t>Business Rules</w:t>
+            </w:r>
+          </w:p>
+        </w:tc>
+        <w:tc>
+          <w:tcPr>
+            <w:tcW w:w="6840" w:type="dxa"/>
+            <w:gridSpan w:val="2"/>
+            <w:tcBorders>
+              <w:top w:val="single" w:sz="4" w:space="0" w:color="auto"/>
+              <w:left w:val="single" w:sz="4" w:space="0" w:color="auto"/>
+              <w:bottom w:val="single" w:sz="4" w:space="0" w:color="auto"/>
+              <w:right w:val="single" w:sz="4" w:space="0" w:color="auto"/>
+            </w:tcBorders>
+            <w:shd w:val="clear" w:color="auto" w:fill="FFFFFF"/>
+          </w:tcPr>
+          <w:p>
+            <w:pPr>
+              <w:rPr>
+                <w:rFonts w:ascii="Calibri" w:eastAsiaTheme="minorEastAsia" w:hAnsi="Calibri"/>
+                <w:lang w:bidi="he-IL"/>
+              </w:rPr>
+            </w:pPr>
+            <w:r>
+              <w:rPr>
+                <w:rFonts w:ascii="Calibri" w:eastAsiaTheme="minorEastAsia" w:hAnsi="Calibri"/>
+                <w:sz w:val="22"/>
+                <w:szCs w:val="22"/>
+                <w:lang w:bidi="he-IL"/>
+              </w:rPr>
+              <w:t xml:space="preserve">       When user clicks on </w:t>
+            </w:r>
+            <w:r>
+              <w:rPr>
+                <w:rFonts w:ascii="Calibri" w:eastAsiaTheme="minorEastAsia" w:hAnsi="Calibri"/>
+                <w:sz w:val="22"/>
+                <w:szCs w:val="22"/>
+                <w:lang w:bidi="he-IL"/>
+              </w:rPr>
+              <w:t>Save</w:t>
+            </w:r>
+            <w:r>
+              <w:rPr>
+                <w:rFonts w:ascii="Calibri" w:eastAsiaTheme="minorEastAsia" w:hAnsi="Calibri"/>
+                <w:sz w:val="22"/>
+                <w:szCs w:val="22"/>
+                <w:lang w:bidi="he-IL"/>
+              </w:rPr>
+              <w:t xml:space="preserve"> button </w:t>
+            </w:r>
+            <w:r>
+              <w:rPr>
+                <w:rFonts w:ascii="Calibri" w:eastAsiaTheme="minorEastAsia" w:hAnsi="Calibri"/>
+                <w:sz w:val="22"/>
+                <w:szCs w:val="22"/>
+                <w:lang w:bidi="he-IL"/>
+              </w:rPr>
+              <w:t>in new contact  screen</w:t>
+            </w:r>
+          </w:p>
+          <w:p>
+            <w:pPr>
+              <w:pStyle w:val="ListParagraph"/>
+              <w:numPr>
+                <w:ilvl w:val="0"/>
+                <w:numId w:val="3"/>
+              </w:numPr>
+            </w:pPr>
+            <w:r>
+              <w:t>Mandatory fields</w:t>
+            </w:r>
+          </w:p>
+          <w:p>
+            <w:pPr>
+              <w:rPr>
+                <w:rFonts w:ascii="Calibri" w:eastAsiaTheme="minorEastAsia" w:hAnsi="Calibri"/>
+                <w:lang w:bidi="he-IL"/>
+              </w:rPr>
+            </w:pPr>
+            <w:r>
+              <w:rPr>
+                <w:rFonts w:ascii="Calibri" w:eastAsiaTheme="minorEastAsia" w:hAnsi="Calibri"/>
+                <w:lang w:bidi="he-IL"/>
+              </w:rPr>
+              <w:t xml:space="preserve">      (Name, Mobile1, Source, </w:t>
+            </w:r>
+            <w:proofErr w:type="spellStart"/>
+            <w:r>
+              <w:rPr>
+                <w:rFonts w:ascii="Calibri" w:eastAsiaTheme="minorEastAsia" w:hAnsi="Calibri"/>
+                <w:lang w:bidi="he-IL"/>
+              </w:rPr>
+              <w:t>ContactType</w:t>
+            </w:r>
+            <w:proofErr w:type="spellEnd"/>
+            <w:r>
+              <w:rPr>
+                <w:rFonts w:ascii="Calibri" w:eastAsiaTheme="minorEastAsia" w:hAnsi="Calibri"/>
+                <w:lang w:bidi="he-IL"/>
+              </w:rPr>
+              <w:t xml:space="preserve">)  </w:t>
+            </w:r>
+          </w:p>
+          <w:p>
+            <w:pPr>
+              <w:pStyle w:val="ListParagraph"/>
+              <w:numPr>
+                <w:ilvl w:val="0"/>
+                <w:numId w:val="2"/>
+              </w:numPr>
+            </w:pPr>
+            <w:r>
+              <w:t>System should validate email id, Mobile1 and Mobile2 if provided</w:t>
+            </w:r>
+          </w:p>
+          <w:p>
+            <w:pPr>
+              <w:pStyle w:val="ListParagraph"/>
+              <w:numPr>
+                <w:ilvl w:val="0"/>
+                <w:numId w:val="2"/>
+              </w:numPr>
+            </w:pPr>
+            <w:r>
+              <w:t xml:space="preserve">System should allow </w:t>
+            </w:r>
+            <w:proofErr w:type="gramStart"/>
+            <w:r>
+              <w:t>to choose</w:t>
+            </w:r>
+            <w:proofErr w:type="gramEnd"/>
+            <w:r>
+              <w:t xml:space="preserve"> contact type.  Contact Types are Individual and corporate.</w:t>
+            </w:r>
+          </w:p>
+          <w:p>
+            <w:pPr>
+              <w:pStyle w:val="ListParagraph"/>
+              <w:numPr>
+                <w:ilvl w:val="0"/>
+                <w:numId w:val="2"/>
+              </w:numPr>
+            </w:pPr>
+            <w:r>
+              <w:t xml:space="preserve">System should allow user to choose source. Sources are Reference, Seminar, Poster, TV Ad, SEO, </w:t>
+            </w:r>
+            <w:proofErr w:type="gramStart"/>
+            <w:r>
+              <w:t>Portal</w:t>
+            </w:r>
+            <w:proofErr w:type="gramEnd"/>
+            <w:r>
+              <w:t>.</w:t>
+            </w:r>
+          </w:p>
+          <w:p>
+            <w:pPr>
+              <w:pStyle w:val="ListParagraph"/>
+              <w:numPr>
+                <w:ilvl w:val="0"/>
+                <w:numId w:val="2"/>
+              </w:numPr>
+              <w:rPr>
+                <w:rFonts w:ascii="Verdana" w:hAnsi="Verdana"/>
+                <w:sz w:val="18"/>
+                <w:szCs w:val="18"/>
+              </w:rPr>
+            </w:pPr>
+            <w:r>
+              <w:t>System should create contact with default status Open</w:t>
+            </w:r>
+          </w:p>
+          <w:p>
+            <w:pPr>
+              <w:pStyle w:val="ListParagraph"/>
+              <w:numPr>
+                <w:ilvl w:val="0"/>
+                <w:numId w:val="2"/>
+              </w:numPr>
+              <w:rPr>
+                <w:rFonts w:ascii="Verdana" w:hAnsi="Verdana"/>
+                <w:sz w:val="18"/>
+                <w:szCs w:val="18"/>
+              </w:rPr>
+            </w:pPr>
+            <w:r>
+              <w:rPr>
+                <w:rFonts w:ascii="Verdana" w:hAnsi="Verdana"/>
+                <w:sz w:val="18"/>
+                <w:szCs w:val="18"/>
+              </w:rPr>
+              <w:t>System should capture created date, created by, modified date and modified by.</w:t>
+            </w:r>
+          </w:p>
+          <w:p>
+            <w:pPr>
+              <w:pStyle w:val="ListParagraph"/>
+              <w:numPr>
+                <w:ilvl w:val="0"/>
+                <w:numId w:val="2"/>
+              </w:numPr>
+              <w:rPr>
+                <w:rFonts w:ascii="Verdana" w:hAnsi="Verdana"/>
+                <w:sz w:val="18"/>
+                <w:szCs w:val="18"/>
+              </w:rPr>
+            </w:pPr>
+            <w:r>
+              <w:rPr>
+                <w:rFonts w:ascii="Verdana" w:hAnsi="Verdana"/>
+                <w:sz w:val="18"/>
+                <w:szCs w:val="18"/>
+              </w:rPr>
+              <w:t>System should identify record by mobile (</w:t>
+            </w:r>
+            <w:proofErr w:type="spellStart"/>
+            <w:r>
+              <w:rPr>
+                <w:rFonts w:ascii="Verdana" w:hAnsi="Verdana"/>
+                <w:sz w:val="18"/>
+                <w:szCs w:val="18"/>
+              </w:rPr>
+              <w:t>i.e</w:t>
+            </w:r>
+            <w:proofErr w:type="spellEnd"/>
+            <w:r>
+              <w:rPr>
+                <w:rFonts w:ascii="Verdana" w:hAnsi="Verdana"/>
+                <w:sz w:val="18"/>
+                <w:szCs w:val="18"/>
+              </w:rPr>
+              <w:t xml:space="preserve"> Mobile should be unique) </w:t>
+            </w:r>
+          </w:p>
+          <w:p>
+            <w:pPr>
+              <w:pStyle w:val="ListParagraph"/>
+              <w:numPr>
+                <w:ilvl w:val="0"/>
+                <w:numId w:val="2"/>
+              </w:numPr>
+              <w:rPr>
+                <w:rFonts w:ascii="Verdana" w:hAnsi="Verdana"/>
+                <w:sz w:val="18"/>
+                <w:szCs w:val="18"/>
+              </w:rPr>
+            </w:pPr>
+            <w:r>
+              <w:rPr>
+                <w:rFonts w:ascii="Verdana" w:hAnsi="Verdana"/>
+                <w:sz w:val="18"/>
+                <w:szCs w:val="18"/>
+              </w:rPr>
+              <w:t xml:space="preserve">System should accept </w:t>
+            </w:r>
+            <w:proofErr w:type="spellStart"/>
+            <w:r>
+              <w:rPr>
+                <w:rFonts w:ascii="Verdana" w:hAnsi="Verdana"/>
+                <w:sz w:val="18"/>
+                <w:szCs w:val="18"/>
+              </w:rPr>
+              <w:t>referencedby</w:t>
+            </w:r>
+            <w:proofErr w:type="spellEnd"/>
+            <w:r>
+              <w:rPr>
+                <w:rFonts w:ascii="Verdana" w:hAnsi="Verdana"/>
+                <w:sz w:val="18"/>
+                <w:szCs w:val="18"/>
+              </w:rPr>
+              <w:t xml:space="preserve"> when source is reference.</w:t>
+            </w:r>
+          </w:p>
+        </w:tc>
+      </w:tr>
+      <w:tr>
+        <w:tc>
+          <w:tcPr>
+            <w:tcW w:w="2388" w:type="dxa"/>
+            <w:tcBorders>
+              <w:top w:val="single" w:sz="4" w:space="0" w:color="auto"/>
+              <w:left w:val="single" w:sz="4" w:space="0" w:color="auto"/>
+              <w:bottom w:val="single" w:sz="4" w:space="0" w:color="auto"/>
+              <w:right w:val="single" w:sz="4" w:space="0" w:color="auto"/>
+            </w:tcBorders>
+            <w:shd w:val="pct12" w:color="auto" w:fill="FFFFFF"/>
+            <w:tcMar>
+              <w:right w:w="57" w:type="dxa"/>
+            </w:tcMar>
+          </w:tcPr>
+          <w:p>
+            <w:pPr>
+              <w:rPr>
+                <w:rFonts w:ascii="Verdana" w:hAnsi="Verdana"/>
+                <w:lang w:val="en-GB"/>
+              </w:rPr>
+            </w:pPr>
+            <w:r>
+              <w:rPr>
+                <w:rFonts w:ascii="Verdana" w:hAnsi="Verdana"/>
+                <w:lang w:val="en-GB"/>
+              </w:rPr>
+              <w:t>Test Considerations</w:t>
+            </w:r>
+          </w:p>
+        </w:tc>
+        <w:tc>
+          <w:tcPr>
+            <w:tcW w:w="6840" w:type="dxa"/>
+            <w:gridSpan w:val="2"/>
+            <w:tcBorders>
+              <w:top w:val="single" w:sz="4" w:space="0" w:color="auto"/>
+              <w:left w:val="single" w:sz="4" w:space="0" w:color="auto"/>
+              <w:bottom w:val="single" w:sz="4" w:space="0" w:color="auto"/>
+              <w:right w:val="single" w:sz="4" w:space="0" w:color="auto"/>
+            </w:tcBorders>
+          </w:tcPr>
+          <w:p>
+            <w:pPr>
+              <w:rPr>
+                <w:rFonts w:ascii="Verdana" w:hAnsi="Verdana"/>
+                <w:sz w:val="18"/>
+                <w:szCs w:val="18"/>
+                <w:lang w:val="en-GB"/>
+              </w:rPr>
+            </w:pPr>
+          </w:p>
+          <w:p>
+            <w:pPr>
+              <w:rPr>
+                <w:rFonts w:ascii="Verdana" w:hAnsi="Verdana"/>
+                <w:sz w:val="18"/>
+                <w:szCs w:val="18"/>
+                <w:lang w:val="en-GB"/>
+              </w:rPr>
+            </w:pPr>
+          </w:p>
+        </w:tc>
+      </w:tr>
+      <w:tr>
+        <w:trPr>
+          <w:cantSplit/>
+        </w:trPr>
+        <w:tc>
+          <w:tcPr>
+            <w:tcW w:w="2388" w:type="dxa"/>
+            <w:tcBorders>
+              <w:top w:val="single" w:sz="4" w:space="0" w:color="auto"/>
+              <w:left w:val="single" w:sz="4" w:space="0" w:color="auto"/>
+              <w:bottom w:val="single" w:sz="4" w:space="0" w:color="auto"/>
+              <w:right w:val="single" w:sz="4" w:space="0" w:color="auto"/>
+            </w:tcBorders>
+            <w:shd w:val="pct12" w:color="auto" w:fill="FFFFFF"/>
+            <w:tcMar>
+              <w:right w:w="57" w:type="dxa"/>
+            </w:tcMar>
+          </w:tcPr>
+          <w:p>
+            <w:pPr>
+              <w:rPr>
+                <w:rFonts w:ascii="Verdana" w:hAnsi="Verdana"/>
+                <w:lang w:val="en-GB"/>
+              </w:rPr>
+            </w:pPr>
+            <w:r>
+              <w:rPr>
+                <w:rFonts w:ascii="Verdana" w:hAnsi="Verdana"/>
+                <w:lang w:val="en-GB"/>
+              </w:rPr>
+              <w:t>Additional Information</w:t>
+            </w:r>
+          </w:p>
+        </w:tc>
+        <w:tc>
+          <w:tcPr>
+            <w:tcW w:w="6840" w:type="dxa"/>
+            <w:gridSpan w:val="2"/>
+            <w:tcBorders>
+              <w:top w:val="single" w:sz="4" w:space="0" w:color="auto"/>
+              <w:left w:val="single" w:sz="4" w:space="0" w:color="auto"/>
+              <w:bottom w:val="single" w:sz="4" w:space="0" w:color="auto"/>
+              <w:right w:val="single" w:sz="4" w:space="0" w:color="auto"/>
+            </w:tcBorders>
+            <w:shd w:val="clear" w:color="auto" w:fill="FFFFFF"/>
+          </w:tcPr>
+          <w:p>
+            <w:pPr>
+              <w:rPr>
+                <w:rFonts w:ascii="Verdana" w:hAnsi="Verdana"/>
+                <w:sz w:val="18"/>
+                <w:szCs w:val="18"/>
+                <w:lang w:val="en-GB"/>
+              </w:rPr>
+            </w:pPr>
+          </w:p>
+          <w:p>
+            <w:pPr>
+              <w:overflowPunct w:val="0"/>
+              <w:autoSpaceDE w:val="0"/>
+              <w:autoSpaceDN w:val="0"/>
+              <w:adjustRightInd w:val="0"/>
+              <w:spacing w:after="120"/>
+              <w:ind w:left="720"/>
+              <w:textAlignment w:val="baseline"/>
+              <w:rPr>
+                <w:rFonts w:ascii="Verdana" w:hAnsi="Verdana"/>
+                <w:sz w:val="18"/>
+                <w:szCs w:val="18"/>
+                <w:lang w:val="en-GB"/>
+              </w:rPr>
+            </w:pPr>
+          </w:p>
+        </w:tc>
+      </w:tr>
+      <w:tr>
+        <w:trPr>
+          <w:cantSplit/>
+        </w:trPr>
+        <w:tc>
+          <w:tcPr>
+            <w:tcW w:w="2388" w:type="dxa"/>
+            <w:tcBorders>
+              <w:top w:val="single" w:sz="4" w:space="0" w:color="auto"/>
+              <w:left w:val="single" w:sz="4" w:space="0" w:color="auto"/>
+              <w:bottom w:val="single" w:sz="4" w:space="0" w:color="auto"/>
+              <w:right w:val="single" w:sz="4" w:space="0" w:color="auto"/>
+            </w:tcBorders>
+            <w:shd w:val="pct12" w:color="auto" w:fill="FFFFFF"/>
+            <w:tcMar>
+              <w:right w:w="57" w:type="dxa"/>
+            </w:tcMar>
+          </w:tcPr>
+          <w:p>
+            <w:pPr>
+              <w:rPr>
+                <w:rFonts w:ascii="Verdana" w:hAnsi="Verdana"/>
+                <w:lang w:val="en-GB"/>
+              </w:rPr>
+            </w:pPr>
+            <w:r>
+              <w:rPr>
+                <w:rFonts w:ascii="Verdana" w:hAnsi="Verdana"/>
+                <w:lang w:val="en-GB"/>
+              </w:rPr>
+              <w:t>Exceptions</w:t>
+            </w:r>
+          </w:p>
+        </w:tc>
+        <w:tc>
+          <w:tcPr>
+            <w:tcW w:w="6840" w:type="dxa"/>
+            <w:gridSpan w:val="2"/>
+            <w:tcBorders>
+              <w:top w:val="single" w:sz="4" w:space="0" w:color="auto"/>
+              <w:left w:val="single" w:sz="4" w:space="0" w:color="auto"/>
+              <w:bottom w:val="single" w:sz="4" w:space="0" w:color="auto"/>
+              <w:right w:val="single" w:sz="4" w:space="0" w:color="auto"/>
+            </w:tcBorders>
+            <w:shd w:val="clear" w:color="auto" w:fill="FFFFFF"/>
+          </w:tcPr>
+          <w:p>
+            <w:pPr>
+              <w:numPr>
+                <w:ilvl w:val="0"/>
+                <w:numId w:val="1"/>
+              </w:numPr>
+              <w:spacing w:after="200"/>
+              <w:ind w:left="402" w:hanging="270"/>
+              <w:rPr>
+                <w:rFonts w:ascii="Verdana" w:hAnsi="Verdana"/>
+                <w:sz w:val="18"/>
+                <w:szCs w:val="18"/>
+                <w:lang w:val="en-GB"/>
+              </w:rPr>
+            </w:pPr>
+            <w:r>
+              <w:rPr>
+                <w:rFonts w:ascii="Verdana" w:hAnsi="Verdana"/>
+                <w:sz w:val="18"/>
+                <w:szCs w:val="18"/>
+                <w:lang w:val="en-GB"/>
+              </w:rPr>
+              <w:t>If session is expired it will redirect you login screen to login again.</w:t>
+            </w:r>
+          </w:p>
+          <w:p>
+            <w:pPr>
+              <w:numPr>
+                <w:ilvl w:val="0"/>
+                <w:numId w:val="1"/>
+              </w:numPr>
+              <w:spacing w:after="200"/>
+              <w:ind w:left="402" w:hanging="270"/>
+              <w:rPr>
+                <w:rFonts w:ascii="Verdana" w:hAnsi="Verdana"/>
+                <w:sz w:val="18"/>
+                <w:szCs w:val="18"/>
+                <w:lang w:val="en-GB"/>
+              </w:rPr>
+            </w:pPr>
+            <w:r>
+              <w:rPr>
+                <w:rFonts w:ascii="Verdana" w:hAnsi="Verdana"/>
+                <w:sz w:val="18"/>
+                <w:szCs w:val="18"/>
+                <w:lang w:val="en-GB"/>
+              </w:rPr>
+              <w:t xml:space="preserve">If mobile is already exists, system should alert “There is a contact exists with given Mobile number”.  </w:t>
+            </w:r>
+          </w:p>
+          <w:p>
+            <w:pPr>
+              <w:numPr>
+                <w:ilvl w:val="0"/>
+                <w:numId w:val="1"/>
+              </w:numPr>
+              <w:spacing w:after="200"/>
+              <w:ind w:left="402" w:hanging="270"/>
+              <w:rPr>
+                <w:rFonts w:ascii="Verdana" w:hAnsi="Verdana"/>
+                <w:sz w:val="18"/>
+                <w:szCs w:val="18"/>
+                <w:lang w:val="en-GB"/>
+              </w:rPr>
+            </w:pPr>
+            <w:r>
+              <w:rPr>
+                <w:rFonts w:ascii="Verdana" w:hAnsi="Verdana"/>
+                <w:sz w:val="18"/>
+                <w:szCs w:val="18"/>
+                <w:lang w:val="en-GB"/>
+              </w:rPr>
+              <w:t>If email id is invalid, System should raise exception “Invalid email id”</w:t>
+            </w:r>
+          </w:p>
+          <w:p>
+            <w:pPr>
+              <w:numPr>
+                <w:ilvl w:val="0"/>
+                <w:numId w:val="1"/>
+              </w:numPr>
+              <w:spacing w:after="200"/>
+              <w:ind w:left="402" w:hanging="270"/>
+              <w:rPr>
+                <w:rFonts w:ascii="Verdana" w:hAnsi="Verdana"/>
+                <w:sz w:val="18"/>
+                <w:szCs w:val="18"/>
+                <w:lang w:val="en-GB"/>
+              </w:rPr>
+            </w:pPr>
+            <w:r>
+              <w:rPr>
+                <w:rFonts w:ascii="Verdana" w:hAnsi="Verdana"/>
+                <w:sz w:val="18"/>
+                <w:szCs w:val="18"/>
+                <w:lang w:val="en-GB"/>
+              </w:rPr>
+              <w:t>If mobile2 is invalid</w:t>
+            </w:r>
+            <w:proofErr w:type="gramStart"/>
+            <w:r>
+              <w:rPr>
+                <w:rFonts w:ascii="Verdana" w:hAnsi="Verdana"/>
+                <w:sz w:val="18"/>
+                <w:szCs w:val="18"/>
+                <w:lang w:val="en-GB"/>
+              </w:rPr>
+              <w:t>, ,</w:t>
+            </w:r>
+            <w:proofErr w:type="gramEnd"/>
+            <w:r>
+              <w:rPr>
+                <w:rFonts w:ascii="Verdana" w:hAnsi="Verdana"/>
+                <w:sz w:val="18"/>
+                <w:szCs w:val="18"/>
+                <w:lang w:val="en-GB"/>
+              </w:rPr>
+              <w:t xml:space="preserve"> System should raise exception “Invalid alternate number”.</w:t>
+            </w:r>
+          </w:p>
+          <w:p>
+            <w:pPr>
+              <w:numPr>
+                <w:ilvl w:val="0"/>
+                <w:numId w:val="1"/>
+              </w:numPr>
+              <w:spacing w:after="200"/>
+              <w:ind w:left="402" w:hanging="270"/>
+              <w:rPr>
+                <w:rFonts w:ascii="Verdana" w:hAnsi="Verdana"/>
+                <w:sz w:val="18"/>
+                <w:szCs w:val="18"/>
+                <w:lang w:val="en-GB"/>
+              </w:rPr>
+            </w:pPr>
+            <w:r>
+              <w:rPr>
+                <w:rFonts w:ascii="Verdana" w:hAnsi="Verdana"/>
+                <w:sz w:val="18"/>
+                <w:szCs w:val="18"/>
+                <w:lang w:val="en-GB"/>
+              </w:rPr>
+              <w:t>If mobile1 is invalid, , System should raise exception “Invalid contact number”</w:t>
+            </w:r>
+            <w:r>
+              <w:rPr>
+                <w:rFonts w:ascii="Verdana" w:hAnsi="Verdana"/>
+                <w:sz w:val="18"/>
+                <w:szCs w:val="18"/>
+                <w:lang w:val="en-GB"/>
+              </w:rPr>
+              <w:t xml:space="preserve"> </w:t>
+            </w:r>
+          </w:p>
+          <w:p>
+            <w:pPr>
+              <w:spacing w:after="200"/>
+              <w:ind w:left="402"/>
+              <w:rPr>
+                <w:rFonts w:ascii="Verdana" w:hAnsi="Verdana"/>
+                <w:sz w:val="18"/>
+                <w:szCs w:val="18"/>
+                <w:lang w:val="en-GB"/>
+              </w:rPr>
+            </w:pPr>
+          </w:p>
+          <w:p>
+            <w:pPr>
+              <w:spacing w:after="200"/>
+              <w:rPr>
+                <w:rFonts w:ascii="Verdana" w:hAnsi="Verdana"/>
+                <w:sz w:val="18"/>
+                <w:szCs w:val="18"/>
+                <w:lang w:val="en-GB"/>
+              </w:rPr>
+            </w:pPr>
+          </w:p>
+        </w:tc>
+      </w:tr>
+      <w:tr>
+        <w:trPr>
+          <w:cantSplit/>
+        </w:trPr>
+        <w:tc>
+          <w:tcPr>
+            <w:tcW w:w="9228" w:type="dxa"/>
+            <w:gridSpan w:val="3"/>
+            <w:tcBorders>
+              <w:top w:val="single" w:sz="4" w:space="0" w:color="auto"/>
+              <w:left w:val="single" w:sz="4" w:space="0" w:color="auto"/>
+              <w:bottom w:val="single" w:sz="4" w:space="0" w:color="auto"/>
+              <w:right w:val="single" w:sz="4" w:space="0" w:color="auto"/>
+            </w:tcBorders>
+            <w:shd w:val="pct12" w:color="auto" w:fill="FFFFFF"/>
+            <w:tcMar>
+              <w:right w:w="57" w:type="dxa"/>
+            </w:tcMar>
+          </w:tcPr>
+          <w:p>
+            <w:pPr>
+              <w:rPr>
+                <w:rFonts w:ascii="Verdana" w:hAnsi="Verdana"/>
+                <w:sz w:val="18"/>
+                <w:szCs w:val="18"/>
+                <w:lang w:val="en-GB"/>
+              </w:rPr>
+            </w:pPr>
+            <w:r>
+              <w:rPr>
+                <w:rFonts w:ascii="Verdana" w:hAnsi="Verdana" w:cs="Arial"/>
+                <w:b/>
+                <w:bCs/>
+                <w:sz w:val="18"/>
+                <w:szCs w:val="18"/>
+              </w:rPr>
+              <w:t xml:space="preserve">Non Functional Requirements </w:t>
+            </w:r>
+            <w:r>
+              <w:rPr>
+                <w:rFonts w:ascii="Verdana" w:hAnsi="Verdana" w:cs="Arial"/>
+                <w:b/>
+                <w:bCs/>
+                <w:i/>
+                <w:iCs/>
+                <w:sz w:val="18"/>
+                <w:szCs w:val="18"/>
+              </w:rPr>
+              <w:t>(to be provided by Design)</w:t>
+            </w:r>
+          </w:p>
+        </w:tc>
+      </w:tr>
+      <w:tr>
+        <w:tc>
+          <w:tcPr>
+            <w:tcW w:w="2388" w:type="dxa"/>
+            <w:tcBorders>
+              <w:top w:val="single" w:sz="4" w:space="0" w:color="auto"/>
+              <w:left w:val="single" w:sz="4" w:space="0" w:color="auto"/>
+              <w:bottom w:val="single" w:sz="4" w:space="0" w:color="auto"/>
+              <w:right w:val="single" w:sz="4" w:space="0" w:color="auto"/>
+            </w:tcBorders>
+            <w:shd w:val="pct12" w:color="auto" w:fill="FFFFFF"/>
+            <w:tcMar>
+              <w:right w:w="57" w:type="dxa"/>
+            </w:tcMar>
+          </w:tcPr>
+          <w:p>
+            <w:pPr>
+              <w:rPr>
+                <w:rFonts w:ascii="Verdana" w:hAnsi="Verdana"/>
+                <w:lang w:val="en-GB"/>
+              </w:rPr>
+            </w:pPr>
+            <w:r>
+              <w:rPr>
+                <w:rFonts w:ascii="Verdana" w:hAnsi="Verdana"/>
+                <w:lang w:val="en-GB"/>
+              </w:rPr>
+              <w:t>Data Volumes</w:t>
+            </w:r>
+          </w:p>
+        </w:tc>
+        <w:tc>
+          <w:tcPr>
+            <w:tcW w:w="6840" w:type="dxa"/>
+            <w:gridSpan w:val="2"/>
+            <w:tcBorders>
+              <w:top w:val="single" w:sz="4" w:space="0" w:color="auto"/>
+              <w:left w:val="single" w:sz="4" w:space="0" w:color="auto"/>
+              <w:bottom w:val="single" w:sz="4" w:space="0" w:color="auto"/>
+              <w:right w:val="single" w:sz="4" w:space="0" w:color="auto"/>
+            </w:tcBorders>
+          </w:tcPr>
+          <w:p>
+            <w:pPr>
+              <w:rPr>
+                <w:rFonts w:ascii="Verdana" w:hAnsi="Verdana"/>
+                <w:sz w:val="18"/>
+                <w:szCs w:val="18"/>
+                <w:lang w:val="en-GB"/>
+              </w:rPr>
+            </w:pPr>
+            <w:r>
+              <w:rPr>
+                <w:rFonts w:ascii="Verdana" w:hAnsi="Verdana"/>
+                <w:sz w:val="18"/>
+                <w:szCs w:val="18"/>
+                <w:lang w:val="en-GB"/>
+              </w:rPr>
+              <w:t>Very Low</w:t>
+            </w:r>
+          </w:p>
+        </w:tc>
+      </w:tr>
+      <w:tr>
+        <w:tc>
+          <w:tcPr>
+            <w:tcW w:w="2388" w:type="dxa"/>
+            <w:tcBorders>
+              <w:top w:val="single" w:sz="4" w:space="0" w:color="auto"/>
+              <w:left w:val="single" w:sz="4" w:space="0" w:color="auto"/>
+              <w:bottom w:val="single" w:sz="4" w:space="0" w:color="auto"/>
+              <w:right w:val="single" w:sz="4" w:space="0" w:color="auto"/>
+            </w:tcBorders>
+            <w:shd w:val="pct12" w:color="auto" w:fill="FFFFFF"/>
+            <w:tcMar>
+              <w:right w:w="57" w:type="dxa"/>
+            </w:tcMar>
+          </w:tcPr>
+          <w:p>
+            <w:pPr>
+              <w:rPr>
+                <w:rFonts w:ascii="Verdana" w:hAnsi="Verdana"/>
+                <w:lang w:val="en-GB"/>
+              </w:rPr>
+            </w:pPr>
+            <w:r>
+              <w:rPr>
+                <w:rFonts w:ascii="Verdana" w:hAnsi="Verdana"/>
+                <w:lang w:val="en-GB"/>
+              </w:rPr>
+              <w:t>Frequency</w:t>
+            </w:r>
+          </w:p>
+        </w:tc>
+        <w:tc>
+          <w:tcPr>
+            <w:tcW w:w="6840" w:type="dxa"/>
+            <w:gridSpan w:val="2"/>
+            <w:tcBorders>
+              <w:top w:val="single" w:sz="4" w:space="0" w:color="auto"/>
+              <w:left w:val="single" w:sz="4" w:space="0" w:color="auto"/>
+              <w:bottom w:val="single" w:sz="4" w:space="0" w:color="auto"/>
+              <w:right w:val="single" w:sz="4" w:space="0" w:color="auto"/>
+            </w:tcBorders>
+          </w:tcPr>
+          <w:p>
+            <w:pPr>
+              <w:rPr>
+                <w:rFonts w:ascii="Verdana" w:hAnsi="Verdana"/>
+                <w:sz w:val="18"/>
+                <w:szCs w:val="18"/>
+                <w:lang w:val="en-GB"/>
+              </w:rPr>
+            </w:pPr>
+            <w:r>
+              <w:rPr>
+                <w:rFonts w:ascii="Verdana" w:hAnsi="Verdana"/>
+                <w:sz w:val="18"/>
+                <w:szCs w:val="18"/>
+                <w:lang w:val="en-GB"/>
+              </w:rPr>
+              <w:t>Very LOW</w:t>
+            </w:r>
+          </w:p>
+        </w:tc>
+      </w:tr>
+      <w:tr>
+        <w:tc>
+          <w:tcPr>
+            <w:tcW w:w="2388" w:type="dxa"/>
+            <w:tcBorders>
+              <w:top w:val="single" w:sz="4" w:space="0" w:color="auto"/>
+              <w:left w:val="single" w:sz="4" w:space="0" w:color="auto"/>
+              <w:bottom w:val="single" w:sz="4" w:space="0" w:color="auto"/>
+              <w:right w:val="single" w:sz="4" w:space="0" w:color="auto"/>
+            </w:tcBorders>
+            <w:shd w:val="pct12" w:color="auto" w:fill="FFFFFF"/>
+            <w:tcMar>
+              <w:right w:w="57" w:type="dxa"/>
+            </w:tcMar>
+          </w:tcPr>
+          <w:p>
+            <w:pPr>
+              <w:rPr>
+                <w:rFonts w:ascii="Verdana" w:hAnsi="Verdana"/>
+                <w:lang w:val="en-GB"/>
+              </w:rPr>
+            </w:pPr>
+            <w:r>
+              <w:rPr>
+                <w:rFonts w:ascii="Verdana" w:hAnsi="Verdana"/>
+                <w:lang w:val="en-GB"/>
+              </w:rPr>
+              <w:t>Number of Users</w:t>
+            </w:r>
+          </w:p>
+        </w:tc>
+        <w:tc>
+          <w:tcPr>
+            <w:tcW w:w="6840" w:type="dxa"/>
+            <w:gridSpan w:val="2"/>
+            <w:tcBorders>
+              <w:top w:val="single" w:sz="4" w:space="0" w:color="auto"/>
+              <w:left w:val="single" w:sz="4" w:space="0" w:color="auto"/>
+              <w:bottom w:val="single" w:sz="4" w:space="0" w:color="auto"/>
+              <w:right w:val="single" w:sz="4" w:space="0" w:color="auto"/>
+            </w:tcBorders>
+          </w:tcPr>
+          <w:p>
+            <w:pPr>
+              <w:rPr>
+                <w:rFonts w:ascii="Verdana" w:hAnsi="Verdana"/>
+                <w:sz w:val="18"/>
+                <w:szCs w:val="18"/>
+                <w:lang w:val="en-GB"/>
+              </w:rPr>
+            </w:pPr>
+            <w:r>
+              <w:rPr>
+                <w:rFonts w:ascii="Verdana" w:hAnsi="Verdana"/>
+                <w:sz w:val="18"/>
+                <w:szCs w:val="18"/>
+                <w:lang w:val="en-GB"/>
+              </w:rPr>
+              <w:t xml:space="preserve">Up to 200 </w:t>
+            </w:r>
+          </w:p>
+        </w:tc>
+      </w:tr>
+      <w:tr>
+        <w:tc>
+          <w:tcPr>
+            <w:tcW w:w="2388" w:type="dxa"/>
+            <w:tcBorders>
+              <w:top w:val="single" w:sz="4" w:space="0" w:color="auto"/>
+              <w:left w:val="single" w:sz="4" w:space="0" w:color="auto"/>
+              <w:bottom w:val="single" w:sz="4" w:space="0" w:color="auto"/>
+              <w:right w:val="single" w:sz="4" w:space="0" w:color="auto"/>
+            </w:tcBorders>
+            <w:shd w:val="pct12" w:color="auto" w:fill="FFFFFF"/>
+            <w:tcMar>
+              <w:right w:w="57" w:type="dxa"/>
+            </w:tcMar>
+          </w:tcPr>
+          <w:p>
+            <w:pPr>
+              <w:rPr>
+                <w:rFonts w:ascii="Verdana" w:hAnsi="Verdana"/>
+                <w:lang w:val="en-GB"/>
+              </w:rPr>
+            </w:pPr>
+            <w:r>
+              <w:rPr>
+                <w:rFonts w:ascii="Verdana" w:hAnsi="Verdana"/>
+                <w:lang w:val="en-GB"/>
+              </w:rPr>
+              <w:t>Business Criticality</w:t>
+            </w:r>
+          </w:p>
+        </w:tc>
+        <w:tc>
+          <w:tcPr>
+            <w:tcW w:w="6840" w:type="dxa"/>
+            <w:gridSpan w:val="2"/>
+            <w:tcBorders>
+              <w:top w:val="single" w:sz="4" w:space="0" w:color="auto"/>
+              <w:left w:val="single" w:sz="4" w:space="0" w:color="auto"/>
+              <w:bottom w:val="single" w:sz="4" w:space="0" w:color="auto"/>
+              <w:right w:val="single" w:sz="4" w:space="0" w:color="auto"/>
+            </w:tcBorders>
+          </w:tcPr>
+          <w:p>
+            <w:pPr>
+              <w:rPr>
+                <w:rFonts w:ascii="Verdana" w:hAnsi="Verdana"/>
+                <w:sz w:val="18"/>
+                <w:szCs w:val="18"/>
+                <w:lang w:val="en-GB"/>
+              </w:rPr>
+            </w:pPr>
+            <w:r>
+              <w:rPr>
+                <w:rFonts w:ascii="Verdana" w:hAnsi="Verdana"/>
+                <w:sz w:val="18"/>
+                <w:szCs w:val="18"/>
+                <w:lang w:val="en-GB"/>
+              </w:rPr>
+              <w:t>High</w:t>
+            </w:r>
+          </w:p>
+        </w:tc>
+      </w:tr>
+      <w:tr>
+        <w:tc>
+          <w:tcPr>
+            <w:tcW w:w="2388" w:type="dxa"/>
+            <w:tcBorders>
+              <w:top w:val="single" w:sz="4" w:space="0" w:color="auto"/>
+              <w:left w:val="single" w:sz="4" w:space="0" w:color="auto"/>
+              <w:bottom w:val="single" w:sz="4" w:space="0" w:color="auto"/>
+              <w:right w:val="single" w:sz="4" w:space="0" w:color="auto"/>
+            </w:tcBorders>
+            <w:shd w:val="pct12" w:color="auto" w:fill="FFFFFF"/>
+            <w:tcMar>
+              <w:right w:w="57" w:type="dxa"/>
+            </w:tcMar>
+          </w:tcPr>
+          <w:p>
+            <w:pPr>
+              <w:rPr>
+                <w:rFonts w:ascii="Verdana" w:hAnsi="Verdana"/>
+                <w:lang w:val="en-GB"/>
+              </w:rPr>
+            </w:pPr>
+            <w:r>
+              <w:rPr>
+                <w:rFonts w:ascii="Verdana" w:hAnsi="Verdana"/>
+                <w:lang w:val="en-GB"/>
+              </w:rPr>
+              <w:t>Performance/ Response times</w:t>
+            </w:r>
+          </w:p>
+        </w:tc>
+        <w:tc>
+          <w:tcPr>
+            <w:tcW w:w="6840" w:type="dxa"/>
+            <w:gridSpan w:val="2"/>
+            <w:tcBorders>
+              <w:top w:val="single" w:sz="4" w:space="0" w:color="auto"/>
+              <w:left w:val="single" w:sz="4" w:space="0" w:color="auto"/>
+              <w:bottom w:val="single" w:sz="4" w:space="0" w:color="auto"/>
+              <w:right w:val="single" w:sz="4" w:space="0" w:color="auto"/>
+            </w:tcBorders>
+          </w:tcPr>
+          <w:p>
+            <w:pPr>
+              <w:rPr>
+                <w:rFonts w:ascii="Verdana" w:hAnsi="Verdana"/>
+                <w:sz w:val="18"/>
+                <w:szCs w:val="18"/>
+                <w:lang w:val="en-GB"/>
+              </w:rPr>
+            </w:pPr>
+          </w:p>
+        </w:tc>
+      </w:tr>
+    </w:tbl>
     <w:p/>
     <w:sectPr>
       <w:pgSz w:w="12240" w:h="15840"/>
@@ -2437,7 +4580,7 @@
   <w:style w:type="paragraph" w:default="1" w:styleId="Normal">
     <w:name w:val="Normal"/>
     <w:qFormat/>
-    <w:rsid w:val="0008467B"/>
+    <w:rsid w:val="00993BE5"/>
     <w:pPr>
       <w:spacing w:after="0" w:line="240" w:lineRule="auto"/>
     </w:pPr>

</xml_diff>